<commit_message>
Added all System design Diagram in SRS
</commit_message>
<xml_diff>
--- a/Software Requirement Specification.docx
+++ b/Software Requirement Specification.docx
@@ -129,7 +129,6 @@
         <w:rPr>
           <w:b w:val="0"/>
         </w:rPr>
-        <w:lastRenderedPageBreak/>
         <w:t xml:space="preserve">1. </w:t>
       </w:r>
       <w:r>
@@ -237,10 +236,13 @@
         <w:t xml:space="preserve"> </w:t>
       </w:r>
       <w:r>
-        <w:t xml:space="preserve">or buy or even rent property using this. </w:t>
-      </w:r>
-      <w:r>
-        <w:t xml:space="preserve">                                                                                               </w:t>
+        <w:t>or buy or</w:t>
+      </w:r>
+      <w:r>
+        <w:t xml:space="preserve"> even rent property using this.</w:t>
+      </w:r>
+      <w:r>
+        <w:t xml:space="preserve"> </w:t>
       </w:r>
       <w:r>
         <w:t>These applications are not widely popular but in future, they have large scope of growth. This website is an online real estate management through which individual agents or buyer can maintain their property. And manage all the adding, updating, deleting the ads and some of its tasks.</w:t>
@@ -519,17 +521,7 @@
           <w:sz w:val="32"/>
           <w:szCs w:val="32"/>
         </w:rPr>
-        <w:t>2</w:t>
-      </w:r>
-      <w:r>
-        <w:rPr>
-          <w:rFonts w:ascii="Calibri" w:eastAsia="Times New Roman" w:hAnsi="Calibri" w:cs="Times New Roman"/>
-          <w:b/>
-          <w:bCs/>
-          <w:sz w:val="32"/>
-          <w:szCs w:val="32"/>
-        </w:rPr>
-        <w:t xml:space="preserve">. </w:t>
+        <w:t xml:space="preserve">2. </w:t>
       </w:r>
       <w:r>
         <w:rPr>
@@ -725,16 +717,7 @@
           <w:sz w:val="24"/>
           <w:szCs w:val="24"/>
         </w:rPr>
-        <w:t xml:space="preserve">user can search the property but for the booking the property user have to </w:t>
-      </w:r>
-      <w:r>
-        <w:rPr>
-          <w:rFonts w:ascii="Times New Roman" w:eastAsia="Times New Roman" w:hAnsi="Times New Roman" w:cs="Times New Roman"/>
-          <w:sz w:val="24"/>
-          <w:szCs w:val="24"/>
-        </w:rPr>
-        <w:lastRenderedPageBreak/>
-        <w:t>login. User</w:t>
+        <w:t>user can search the property but for the booking the property user have to login. User</w:t>
       </w:r>
       <w:r>
         <w:rPr>
@@ -759,15 +742,7 @@
           <w:sz w:val="32"/>
           <w:szCs w:val="32"/>
         </w:rPr>
-        <w:t xml:space="preserve">3. </w:t>
-      </w:r>
-      <w:r>
-        <w:rPr>
-          <w:b/>
-          <w:sz w:val="32"/>
-          <w:szCs w:val="32"/>
-        </w:rPr>
-        <w:t>FUNCTIONAL REQUIREMENTS:</w:t>
+        <w:t>3. FUNCTIONAL REQUIREMENTS:</w:t>
       </w:r>
     </w:p>
     <w:p>
@@ -1026,27 +1001,7 @@
           <w:sz w:val="36"/>
           <w:szCs w:val="36"/>
         </w:rPr>
-        <w:t>4</w:t>
-      </w:r>
-      <w:r>
-        <w:rPr>
-          <w:rFonts w:eastAsia="Times New Roman" w:cs="Times New Roman"/>
-          <w:b/>
-          <w:bCs/>
-          <w:sz w:val="36"/>
-          <w:szCs w:val="36"/>
-        </w:rPr>
-        <w:t>.</w:t>
-      </w:r>
-      <w:r>
-        <w:rPr>
-          <w:rFonts w:eastAsia="Times New Roman" w:cs="Times New Roman"/>
-          <w:b/>
-          <w:bCs/>
-          <w:sz w:val="36"/>
-          <w:szCs w:val="36"/>
-        </w:rPr>
-        <w:t xml:space="preserve"> Specific Requirements:</w:t>
+        <w:t>4. Specific Requirements:</w:t>
       </w:r>
     </w:p>
     <w:p>
@@ -1085,12 +1040,856 @@
           <w:szCs w:val="24"/>
         </w:rPr>
       </w:pPr>
+    </w:p>
+    <w:p>
+      <w:pPr>
+        <w:spacing w:after="200" w:line="276" w:lineRule="auto"/>
+        <w:ind w:left="720"/>
+        <w:jc w:val="both"/>
+        <w:rPr>
+          <w:rFonts w:ascii="Times New Roman" w:eastAsia="Times New Roman" w:hAnsi="Times New Roman" w:cs="Times New Roman"/>
+          <w:sz w:val="24"/>
+          <w:szCs w:val="24"/>
+        </w:rPr>
+      </w:pPr>
+    </w:p>
+    <w:p>
+      <w:pPr>
+        <w:spacing w:after="200" w:line="276" w:lineRule="auto"/>
+        <w:ind w:left="720"/>
+        <w:jc w:val="both"/>
+        <w:rPr>
+          <w:rFonts w:ascii="Times New Roman" w:eastAsia="Times New Roman" w:hAnsi="Times New Roman" w:cs="Times New Roman"/>
+          <w:sz w:val="24"/>
+          <w:szCs w:val="24"/>
+        </w:rPr>
+      </w:pPr>
+    </w:p>
+    <w:p>
+      <w:pPr>
+        <w:spacing w:after="200" w:line="276" w:lineRule="auto"/>
+        <w:jc w:val="both"/>
+        <w:rPr>
+          <w:rFonts w:ascii="Times New Roman" w:eastAsia="Times New Roman" w:hAnsi="Times New Roman" w:cs="Times New Roman"/>
+          <w:b/>
+          <w:sz w:val="44"/>
+          <w:szCs w:val="44"/>
+        </w:rPr>
+      </w:pPr>
+      <w:r>
+        <w:rPr>
+          <w:rFonts w:ascii="Times New Roman" w:eastAsia="Times New Roman" w:hAnsi="Times New Roman" w:cs="Times New Roman"/>
+          <w:b/>
+          <w:sz w:val="44"/>
+          <w:szCs w:val="44"/>
+        </w:rPr>
+        <w:t>System Design:</w:t>
+      </w:r>
+    </w:p>
+    <w:p>
+      <w:pPr>
+        <w:spacing w:after="200" w:line="276" w:lineRule="auto"/>
+        <w:jc w:val="both"/>
+        <w:rPr>
+          <w:rFonts w:ascii="Times New Roman" w:eastAsia="Times New Roman" w:hAnsi="Times New Roman" w:cs="Times New Roman"/>
+          <w:sz w:val="40"/>
+          <w:szCs w:val="40"/>
+        </w:rPr>
+      </w:pPr>
+      <w:r>
+        <w:rPr>
+          <w:rFonts w:ascii="Times New Roman" w:eastAsia="Times New Roman" w:hAnsi="Times New Roman" w:cs="Times New Roman"/>
+          <w:sz w:val="40"/>
+          <w:szCs w:val="40"/>
+        </w:rPr>
+        <w:t>1. Use Case Diagram</w:t>
+      </w:r>
+    </w:p>
+    <w:p>
+      <w:pPr>
+        <w:spacing w:after="200" w:line="276" w:lineRule="auto"/>
+        <w:jc w:val="both"/>
+        <w:rPr>
+          <w:rFonts w:ascii="Times New Roman" w:eastAsia="Times New Roman" w:hAnsi="Times New Roman" w:cs="Times New Roman"/>
+          <w:sz w:val="40"/>
+          <w:szCs w:val="40"/>
+        </w:rPr>
+      </w:pPr>
+      <w:r>
+        <w:rPr>
+          <w:rFonts w:ascii="Times New Roman" w:eastAsia="Times New Roman" w:hAnsi="Times New Roman" w:cs="Times New Roman"/>
+          <w:b/>
+          <w:noProof/>
+          <w:sz w:val="44"/>
+          <w:szCs w:val="44"/>
+        </w:rPr>
+        <w:drawing>
+          <wp:inline distT="0" distB="0" distL="0" distR="0" wp14:anchorId="557EA621" wp14:editId="76B82164">
+            <wp:extent cx="7985032" cy="1881860"/>
+            <wp:effectExtent l="0" t="0" r="0" b="0"/>
+            <wp:docPr id="9" name="Picture 9"/>
+            <wp:cNvGraphicFramePr>
+              <a:graphicFrameLocks xmlns:a="http://schemas.openxmlformats.org/drawingml/2006/main" noChangeAspect="1"/>
+            </wp:cNvGraphicFramePr>
+            <a:graphic xmlns:a="http://schemas.openxmlformats.org/drawingml/2006/main">
+              <a:graphicData uri="http://schemas.openxmlformats.org/drawingml/2006/picture">
+                <pic:pic xmlns:pic="http://schemas.openxmlformats.org/drawingml/2006/picture">
+                  <pic:nvPicPr>
+                    <pic:cNvPr id="9" name="use case diagram_admin.png"/>
+                    <pic:cNvPicPr/>
+                  </pic:nvPicPr>
+                  <pic:blipFill>
+                    <a:blip r:embed="rId5">
+                      <a:extLst>
+                        <a:ext uri="{28A0092B-C50C-407E-A947-70E740481C1C}">
+                          <a14:useLocalDpi xmlns:a14="http://schemas.microsoft.com/office/drawing/2010/main" val="0"/>
+                        </a:ext>
+                      </a:extLst>
+                    </a:blip>
+                    <a:stretch>
+                      <a:fillRect/>
+                    </a:stretch>
+                  </pic:blipFill>
+                  <pic:spPr>
+                    <a:xfrm>
+                      <a:off x="0" y="0"/>
+                      <a:ext cx="8058877" cy="1899263"/>
+                    </a:xfrm>
+                    <a:prstGeom prst="rect">
+                      <a:avLst/>
+                    </a:prstGeom>
+                  </pic:spPr>
+                </pic:pic>
+              </a:graphicData>
+            </a:graphic>
+          </wp:inline>
+        </w:drawing>
+      </w:r>
       <w:bookmarkStart w:id="1" w:name="_GoBack"/>
       <w:bookmarkEnd w:id="1"/>
     </w:p>
     <w:p>
       <w:pPr>
         <w:spacing w:after="200" w:line="276" w:lineRule="auto"/>
+        <w:jc w:val="both"/>
+        <w:rPr>
+          <w:rFonts w:ascii="Times New Roman" w:eastAsia="Times New Roman" w:hAnsi="Times New Roman" w:cs="Times New Roman"/>
+          <w:sz w:val="40"/>
+          <w:szCs w:val="40"/>
+        </w:rPr>
+      </w:pPr>
+      <w:r>
+        <w:rPr>
+          <w:rFonts w:ascii="Times New Roman" w:eastAsia="Times New Roman" w:hAnsi="Times New Roman" w:cs="Times New Roman"/>
+          <w:b/>
+          <w:noProof/>
+          <w:sz w:val="44"/>
+          <w:szCs w:val="44"/>
+        </w:rPr>
+        <w:drawing>
+          <wp:inline distT="0" distB="0" distL="0" distR="0" wp14:anchorId="02CDE118" wp14:editId="2F4112F0">
+            <wp:extent cx="13809055" cy="4761296"/>
+            <wp:effectExtent l="0" t="0" r="0" b="0"/>
+            <wp:docPr id="10" name="Picture 10"/>
+            <wp:cNvGraphicFramePr>
+              <a:graphicFrameLocks xmlns:a="http://schemas.openxmlformats.org/drawingml/2006/main" noChangeAspect="1"/>
+            </wp:cNvGraphicFramePr>
+            <a:graphic xmlns:a="http://schemas.openxmlformats.org/drawingml/2006/main">
+              <a:graphicData uri="http://schemas.openxmlformats.org/drawingml/2006/picture">
+                <pic:pic xmlns:pic="http://schemas.openxmlformats.org/drawingml/2006/picture">
+                  <pic:nvPicPr>
+                    <pic:cNvPr id="10" name="use case diagram_buyer.png"/>
+                    <pic:cNvPicPr/>
+                  </pic:nvPicPr>
+                  <pic:blipFill>
+                    <a:blip r:embed="rId6">
+                      <a:extLst>
+                        <a:ext uri="{28A0092B-C50C-407E-A947-70E740481C1C}">
+                          <a14:useLocalDpi xmlns:a14="http://schemas.microsoft.com/office/drawing/2010/main" val="0"/>
+                        </a:ext>
+                      </a:extLst>
+                    </a:blip>
+                    <a:stretch>
+                      <a:fillRect/>
+                    </a:stretch>
+                  </pic:blipFill>
+                  <pic:spPr>
+                    <a:xfrm>
+                      <a:off x="0" y="0"/>
+                      <a:ext cx="13834898" cy="4770206"/>
+                    </a:xfrm>
+                    <a:prstGeom prst="rect">
+                      <a:avLst/>
+                    </a:prstGeom>
+                  </pic:spPr>
+                </pic:pic>
+              </a:graphicData>
+            </a:graphic>
+          </wp:inline>
+        </w:drawing>
+      </w:r>
+    </w:p>
+    <w:p>
+      <w:pPr>
+        <w:spacing w:after="200" w:line="276" w:lineRule="auto"/>
+        <w:jc w:val="both"/>
+        <w:rPr>
+          <w:rFonts w:ascii="Times New Roman" w:eastAsia="Times New Roman" w:hAnsi="Times New Roman" w:cs="Times New Roman"/>
+          <w:sz w:val="40"/>
+          <w:szCs w:val="40"/>
+        </w:rPr>
+      </w:pPr>
+    </w:p>
+    <w:p>
+      <w:pPr>
+        <w:spacing w:after="200" w:line="276" w:lineRule="auto"/>
+        <w:jc w:val="both"/>
+        <w:rPr>
+          <w:rFonts w:ascii="Times New Roman" w:eastAsia="Times New Roman" w:hAnsi="Times New Roman" w:cs="Times New Roman"/>
+          <w:sz w:val="40"/>
+          <w:szCs w:val="40"/>
+        </w:rPr>
+      </w:pPr>
+      <w:r>
+        <w:rPr>
+          <w:rFonts w:ascii="Times New Roman" w:eastAsia="Times New Roman" w:hAnsi="Times New Roman" w:cs="Times New Roman"/>
+          <w:b/>
+          <w:noProof/>
+          <w:sz w:val="44"/>
+          <w:szCs w:val="44"/>
+        </w:rPr>
+        <w:drawing>
+          <wp:inline distT="0" distB="0" distL="0" distR="0" wp14:anchorId="2E0AAC62" wp14:editId="6A8408A9">
+            <wp:extent cx="11601450" cy="4037611"/>
+            <wp:effectExtent l="0" t="0" r="0" b="0"/>
+            <wp:docPr id="11" name="Picture 11"/>
+            <wp:cNvGraphicFramePr>
+              <a:graphicFrameLocks xmlns:a="http://schemas.openxmlformats.org/drawingml/2006/main" noChangeAspect="1"/>
+            </wp:cNvGraphicFramePr>
+            <a:graphic xmlns:a="http://schemas.openxmlformats.org/drawingml/2006/main">
+              <a:graphicData uri="http://schemas.openxmlformats.org/drawingml/2006/picture">
+                <pic:pic xmlns:pic="http://schemas.openxmlformats.org/drawingml/2006/picture">
+                  <pic:nvPicPr>
+                    <pic:cNvPr id="11" name="use case diagram_owner.png"/>
+                    <pic:cNvPicPr/>
+                  </pic:nvPicPr>
+                  <pic:blipFill>
+                    <a:blip r:embed="rId7">
+                      <a:extLst>
+                        <a:ext uri="{28A0092B-C50C-407E-A947-70E740481C1C}">
+                          <a14:useLocalDpi xmlns:a14="http://schemas.microsoft.com/office/drawing/2010/main" val="0"/>
+                        </a:ext>
+                      </a:extLst>
+                    </a:blip>
+                    <a:stretch>
+                      <a:fillRect/>
+                    </a:stretch>
+                  </pic:blipFill>
+                  <pic:spPr>
+                    <a:xfrm>
+                      <a:off x="0" y="0"/>
+                      <a:ext cx="11601450" cy="4037611"/>
+                    </a:xfrm>
+                    <a:prstGeom prst="rect">
+                      <a:avLst/>
+                    </a:prstGeom>
+                  </pic:spPr>
+                </pic:pic>
+              </a:graphicData>
+            </a:graphic>
+          </wp:inline>
+        </w:drawing>
+      </w:r>
+    </w:p>
+    <w:p>
+      <w:pPr>
+        <w:spacing w:after="200" w:line="276" w:lineRule="auto"/>
+        <w:jc w:val="both"/>
+        <w:rPr>
+          <w:rFonts w:ascii="Times New Roman" w:eastAsia="Times New Roman" w:hAnsi="Times New Roman" w:cs="Times New Roman"/>
+          <w:sz w:val="40"/>
+          <w:szCs w:val="40"/>
+        </w:rPr>
+      </w:pPr>
+    </w:p>
+    <w:p>
+      <w:pPr>
+        <w:spacing w:after="200" w:line="276" w:lineRule="auto"/>
+        <w:jc w:val="both"/>
+        <w:rPr>
+          <w:rFonts w:ascii="Times New Roman" w:eastAsia="Times New Roman" w:hAnsi="Times New Roman" w:cs="Times New Roman"/>
+          <w:sz w:val="40"/>
+          <w:szCs w:val="40"/>
+        </w:rPr>
+      </w:pPr>
+      <w:r>
+        <w:rPr>
+          <w:rFonts w:ascii="Times New Roman" w:eastAsia="Times New Roman" w:hAnsi="Times New Roman" w:cs="Times New Roman"/>
+          <w:sz w:val="40"/>
+          <w:szCs w:val="40"/>
+        </w:rPr>
+        <w:t xml:space="preserve"> </w:t>
+      </w:r>
+      <w:r>
+        <w:rPr>
+          <w:rFonts w:ascii="Times New Roman" w:eastAsia="Times New Roman" w:hAnsi="Times New Roman" w:cs="Times New Roman"/>
+          <w:sz w:val="40"/>
+          <w:szCs w:val="40"/>
+        </w:rPr>
+        <w:t xml:space="preserve">2. </w:t>
+      </w:r>
+      <w:r>
+        <w:rPr>
+          <w:rFonts w:ascii="Times New Roman" w:eastAsia="Times New Roman" w:hAnsi="Times New Roman" w:cs="Times New Roman"/>
+          <w:sz w:val="40"/>
+          <w:szCs w:val="40"/>
+        </w:rPr>
+        <w:t>Class Diagram:</w:t>
+      </w:r>
+    </w:p>
+    <w:p>
+      <w:pPr>
+        <w:spacing w:after="200" w:line="276" w:lineRule="auto"/>
+        <w:jc w:val="both"/>
+        <w:rPr>
+          <w:rFonts w:ascii="Times New Roman" w:eastAsia="Times New Roman" w:hAnsi="Times New Roman" w:cs="Times New Roman"/>
+          <w:b/>
+          <w:sz w:val="44"/>
+          <w:szCs w:val="44"/>
+        </w:rPr>
+      </w:pPr>
+      <w:r>
+        <w:rPr>
+          <w:rFonts w:ascii="Times New Roman" w:eastAsia="Times New Roman" w:hAnsi="Times New Roman" w:cs="Times New Roman"/>
+          <w:b/>
+          <w:noProof/>
+          <w:sz w:val="44"/>
+          <w:szCs w:val="44"/>
+        </w:rPr>
+        <w:drawing>
+          <wp:inline distT="0" distB="0" distL="0" distR="0" wp14:anchorId="0C81A655" wp14:editId="64D6B702">
+            <wp:extent cx="11277600" cy="5457825"/>
+            <wp:effectExtent l="0" t="0" r="0" b="0"/>
+            <wp:docPr id="2" name="Picture 2"/>
+            <wp:cNvGraphicFramePr>
+              <a:graphicFrameLocks xmlns:a="http://schemas.openxmlformats.org/drawingml/2006/main" noChangeAspect="1"/>
+            </wp:cNvGraphicFramePr>
+            <a:graphic xmlns:a="http://schemas.openxmlformats.org/drawingml/2006/main">
+              <a:graphicData uri="http://schemas.openxmlformats.org/drawingml/2006/picture">
+                <pic:pic xmlns:pic="http://schemas.openxmlformats.org/drawingml/2006/picture">
+                  <pic:nvPicPr>
+                    <pic:cNvPr id="2" name="Class Diagram.png"/>
+                    <pic:cNvPicPr/>
+                  </pic:nvPicPr>
+                  <pic:blipFill>
+                    <a:blip r:embed="rId8">
+                      <a:extLst>
+                        <a:ext uri="{28A0092B-C50C-407E-A947-70E740481C1C}">
+                          <a14:useLocalDpi xmlns:a14="http://schemas.microsoft.com/office/drawing/2010/main" val="0"/>
+                        </a:ext>
+                      </a:extLst>
+                    </a:blip>
+                    <a:stretch>
+                      <a:fillRect/>
+                    </a:stretch>
+                  </pic:blipFill>
+                  <pic:spPr>
+                    <a:xfrm>
+                      <a:off x="0" y="0"/>
+                      <a:ext cx="11277600" cy="5457825"/>
+                    </a:xfrm>
+                    <a:prstGeom prst="rect">
+                      <a:avLst/>
+                    </a:prstGeom>
+                  </pic:spPr>
+                </pic:pic>
+              </a:graphicData>
+            </a:graphic>
+          </wp:inline>
+        </w:drawing>
+      </w:r>
+    </w:p>
+    <w:p>
+      <w:pPr>
+        <w:spacing w:after="200" w:line="276" w:lineRule="auto"/>
+        <w:jc w:val="both"/>
+        <w:rPr>
+          <w:rFonts w:ascii="Times New Roman" w:eastAsia="Times New Roman" w:hAnsi="Times New Roman" w:cs="Times New Roman"/>
+          <w:sz w:val="40"/>
+          <w:szCs w:val="40"/>
+        </w:rPr>
+      </w:pPr>
+      <w:r>
+        <w:rPr>
+          <w:rFonts w:ascii="Times New Roman" w:eastAsia="Times New Roman" w:hAnsi="Times New Roman" w:cs="Times New Roman"/>
+          <w:sz w:val="40"/>
+          <w:szCs w:val="40"/>
+        </w:rPr>
+        <w:t xml:space="preserve">3. </w:t>
+      </w:r>
+      <w:r>
+        <w:rPr>
+          <w:rFonts w:ascii="Times New Roman" w:eastAsia="Times New Roman" w:hAnsi="Times New Roman" w:cs="Times New Roman"/>
+          <w:sz w:val="40"/>
+          <w:szCs w:val="40"/>
+        </w:rPr>
+        <w:t>Sequence Diagram:</w:t>
+      </w:r>
+    </w:p>
+    <w:p>
+      <w:pPr>
+        <w:spacing w:after="200" w:line="276" w:lineRule="auto"/>
+        <w:jc w:val="both"/>
+        <w:rPr>
+          <w:rFonts w:ascii="Times New Roman" w:eastAsia="Times New Roman" w:hAnsi="Times New Roman" w:cs="Times New Roman"/>
+          <w:sz w:val="40"/>
+          <w:szCs w:val="40"/>
+        </w:rPr>
+      </w:pPr>
+      <w:r>
+        <w:rPr>
+          <w:rFonts w:ascii="Times New Roman" w:eastAsia="Times New Roman" w:hAnsi="Times New Roman" w:cs="Times New Roman"/>
+          <w:b/>
+          <w:noProof/>
+          <w:sz w:val="44"/>
+          <w:szCs w:val="44"/>
+        </w:rPr>
+        <w:drawing>
+          <wp:inline distT="0" distB="0" distL="0" distR="0" wp14:anchorId="228304E5" wp14:editId="175F7779">
+            <wp:extent cx="12412807" cy="5706271"/>
+            <wp:effectExtent l="0" t="0" r="8255" b="8890"/>
+            <wp:docPr id="7" name="Picture 7"/>
+            <wp:cNvGraphicFramePr>
+              <a:graphicFrameLocks xmlns:a="http://schemas.openxmlformats.org/drawingml/2006/main" noChangeAspect="1"/>
+            </wp:cNvGraphicFramePr>
+            <a:graphic xmlns:a="http://schemas.openxmlformats.org/drawingml/2006/main">
+              <a:graphicData uri="http://schemas.openxmlformats.org/drawingml/2006/picture">
+                <pic:pic xmlns:pic="http://schemas.openxmlformats.org/drawingml/2006/picture">
+                  <pic:nvPicPr>
+                    <pic:cNvPr id="7" name="Sequence Diagram.png"/>
+                    <pic:cNvPicPr/>
+                  </pic:nvPicPr>
+                  <pic:blipFill>
+                    <a:blip r:embed="rId9">
+                      <a:extLst>
+                        <a:ext uri="{28A0092B-C50C-407E-A947-70E740481C1C}">
+                          <a14:useLocalDpi xmlns:a14="http://schemas.microsoft.com/office/drawing/2010/main" val="0"/>
+                        </a:ext>
+                      </a:extLst>
+                    </a:blip>
+                    <a:stretch>
+                      <a:fillRect/>
+                    </a:stretch>
+                  </pic:blipFill>
+                  <pic:spPr>
+                    <a:xfrm>
+                      <a:off x="0" y="0"/>
+                      <a:ext cx="12412807" cy="5706271"/>
+                    </a:xfrm>
+                    <a:prstGeom prst="rect">
+                      <a:avLst/>
+                    </a:prstGeom>
+                  </pic:spPr>
+                </pic:pic>
+              </a:graphicData>
+            </a:graphic>
+          </wp:inline>
+        </w:drawing>
+      </w:r>
+    </w:p>
+    <w:p>
+      <w:pPr>
+        <w:spacing w:after="200" w:line="276" w:lineRule="auto"/>
+        <w:jc w:val="both"/>
+        <w:rPr>
+          <w:rFonts w:ascii="Times New Roman" w:eastAsia="Times New Roman" w:hAnsi="Times New Roman" w:cs="Times New Roman"/>
+          <w:b/>
+          <w:sz w:val="44"/>
+          <w:szCs w:val="44"/>
+        </w:rPr>
+      </w:pPr>
+      <w:r>
+        <w:rPr>
+          <w:rFonts w:ascii="Times New Roman" w:eastAsia="Times New Roman" w:hAnsi="Times New Roman" w:cs="Times New Roman"/>
+          <w:sz w:val="40"/>
+          <w:szCs w:val="40"/>
+        </w:rPr>
+        <w:t xml:space="preserve">4. </w:t>
+      </w:r>
+      <w:r>
+        <w:rPr>
+          <w:rFonts w:ascii="Times New Roman" w:eastAsia="Times New Roman" w:hAnsi="Times New Roman" w:cs="Times New Roman"/>
+          <w:sz w:val="40"/>
+          <w:szCs w:val="40"/>
+        </w:rPr>
+        <w:t>Data flow Diagram</w:t>
+      </w:r>
+      <w:r>
+        <w:rPr>
+          <w:rFonts w:ascii="Times New Roman" w:eastAsia="Times New Roman" w:hAnsi="Times New Roman" w:cs="Times New Roman"/>
+          <w:sz w:val="40"/>
+          <w:szCs w:val="40"/>
+        </w:rPr>
+        <w:t xml:space="preserve"> </w:t>
+      </w:r>
+      <w:r>
+        <w:rPr>
+          <w:rFonts w:ascii="Times New Roman" w:eastAsia="Times New Roman" w:hAnsi="Times New Roman" w:cs="Times New Roman"/>
+          <w:sz w:val="40"/>
+          <w:szCs w:val="40"/>
+        </w:rPr>
+        <w:t>(0)</w:t>
+      </w:r>
+    </w:p>
+    <w:p>
+      <w:pPr>
+        <w:spacing w:after="200" w:line="276" w:lineRule="auto"/>
+        <w:jc w:val="both"/>
+        <w:rPr>
+          <w:rFonts w:ascii="Times New Roman" w:eastAsia="Times New Roman" w:hAnsi="Times New Roman" w:cs="Times New Roman"/>
+          <w:b/>
+          <w:noProof/>
+          <w:sz w:val="44"/>
+          <w:szCs w:val="44"/>
+        </w:rPr>
+      </w:pPr>
+      <w:r>
+        <w:rPr>
+          <w:rFonts w:ascii="Times New Roman" w:eastAsia="Times New Roman" w:hAnsi="Times New Roman" w:cs="Times New Roman"/>
+          <w:b/>
+          <w:noProof/>
+          <w:sz w:val="44"/>
+          <w:szCs w:val="44"/>
+        </w:rPr>
+        <w:drawing>
+          <wp:inline distT="0" distB="0" distL="0" distR="0">
+            <wp:extent cx="7249537" cy="4496427"/>
+            <wp:effectExtent l="0" t="0" r="8890" b="0"/>
+            <wp:docPr id="4" name="Picture 4"/>
+            <wp:cNvGraphicFramePr>
+              <a:graphicFrameLocks xmlns:a="http://schemas.openxmlformats.org/drawingml/2006/main" noChangeAspect="1"/>
+            </wp:cNvGraphicFramePr>
+            <a:graphic xmlns:a="http://schemas.openxmlformats.org/drawingml/2006/main">
+              <a:graphicData uri="http://schemas.openxmlformats.org/drawingml/2006/picture">
+                <pic:pic xmlns:pic="http://schemas.openxmlformats.org/drawingml/2006/picture">
+                  <pic:nvPicPr>
+                    <pic:cNvPr id="4" name="DFD(0).png"/>
+                    <pic:cNvPicPr/>
+                  </pic:nvPicPr>
+                  <pic:blipFill>
+                    <a:blip r:embed="rId10">
+                      <a:extLst>
+                        <a:ext uri="{28A0092B-C50C-407E-A947-70E740481C1C}">
+                          <a14:useLocalDpi xmlns:a14="http://schemas.microsoft.com/office/drawing/2010/main" val="0"/>
+                        </a:ext>
+                      </a:extLst>
+                    </a:blip>
+                    <a:stretch>
+                      <a:fillRect/>
+                    </a:stretch>
+                  </pic:blipFill>
+                  <pic:spPr>
+                    <a:xfrm>
+                      <a:off x="0" y="0"/>
+                      <a:ext cx="7249537" cy="4496427"/>
+                    </a:xfrm>
+                    <a:prstGeom prst="rect">
+                      <a:avLst/>
+                    </a:prstGeom>
+                  </pic:spPr>
+                </pic:pic>
+              </a:graphicData>
+            </a:graphic>
+          </wp:inline>
+        </w:drawing>
+      </w:r>
+    </w:p>
+    <w:p>
+      <w:pPr>
+        <w:spacing w:after="200" w:line="276" w:lineRule="auto"/>
+        <w:jc w:val="both"/>
+        <w:rPr>
+          <w:rFonts w:ascii="Times New Roman" w:eastAsia="Times New Roman" w:hAnsi="Times New Roman" w:cs="Times New Roman"/>
+          <w:noProof/>
+          <w:sz w:val="40"/>
+          <w:szCs w:val="40"/>
+        </w:rPr>
+      </w:pPr>
+      <w:r>
+        <w:rPr>
+          <w:rFonts w:ascii="Times New Roman" w:eastAsia="Times New Roman" w:hAnsi="Times New Roman" w:cs="Times New Roman"/>
+          <w:noProof/>
+          <w:sz w:val="40"/>
+          <w:szCs w:val="40"/>
+        </w:rPr>
+        <w:t xml:space="preserve">5. </w:t>
+      </w:r>
+      <w:r>
+        <w:rPr>
+          <w:rFonts w:ascii="Times New Roman" w:eastAsia="Times New Roman" w:hAnsi="Times New Roman" w:cs="Times New Roman"/>
+          <w:noProof/>
+          <w:sz w:val="40"/>
+          <w:szCs w:val="40"/>
+        </w:rPr>
+        <w:t>Data flow Diagram(1)</w:t>
+      </w:r>
+    </w:p>
+    <w:p>
+      <w:pPr>
+        <w:spacing w:after="200" w:line="276" w:lineRule="auto"/>
+        <w:jc w:val="both"/>
+        <w:rPr>
+          <w:rFonts w:ascii="Times New Roman" w:eastAsia="Times New Roman" w:hAnsi="Times New Roman" w:cs="Times New Roman"/>
+          <w:sz w:val="44"/>
+          <w:szCs w:val="44"/>
+        </w:rPr>
+      </w:pPr>
+      <w:r>
+        <w:rPr>
+          <w:rFonts w:ascii="Times New Roman" w:eastAsia="Times New Roman" w:hAnsi="Times New Roman" w:cs="Times New Roman"/>
+          <w:b/>
+          <w:noProof/>
+          <w:sz w:val="44"/>
+          <w:szCs w:val="44"/>
+        </w:rPr>
+        <w:drawing>
+          <wp:inline distT="0" distB="0" distL="0" distR="0">
+            <wp:extent cx="5696745" cy="6134956"/>
+            <wp:effectExtent l="0" t="0" r="0" b="0"/>
+            <wp:docPr id="5" name="Picture 5"/>
+            <wp:cNvGraphicFramePr>
+              <a:graphicFrameLocks xmlns:a="http://schemas.openxmlformats.org/drawingml/2006/main" noChangeAspect="1"/>
+            </wp:cNvGraphicFramePr>
+            <a:graphic xmlns:a="http://schemas.openxmlformats.org/drawingml/2006/main">
+              <a:graphicData uri="http://schemas.openxmlformats.org/drawingml/2006/picture">
+                <pic:pic xmlns:pic="http://schemas.openxmlformats.org/drawingml/2006/picture">
+                  <pic:nvPicPr>
+                    <pic:cNvPr id="5" name="DFD(1).png"/>
+                    <pic:cNvPicPr/>
+                  </pic:nvPicPr>
+                  <pic:blipFill>
+                    <a:blip r:embed="rId11">
+                      <a:extLst>
+                        <a:ext uri="{28A0092B-C50C-407E-A947-70E740481C1C}">
+                          <a14:useLocalDpi xmlns:a14="http://schemas.microsoft.com/office/drawing/2010/main" val="0"/>
+                        </a:ext>
+                      </a:extLst>
+                    </a:blip>
+                    <a:stretch>
+                      <a:fillRect/>
+                    </a:stretch>
+                  </pic:blipFill>
+                  <pic:spPr>
+                    <a:xfrm>
+                      <a:off x="0" y="0"/>
+                      <a:ext cx="5696745" cy="6134956"/>
+                    </a:xfrm>
+                    <a:prstGeom prst="rect">
+                      <a:avLst/>
+                    </a:prstGeom>
+                  </pic:spPr>
+                </pic:pic>
+              </a:graphicData>
+            </a:graphic>
+          </wp:inline>
+        </w:drawing>
+      </w:r>
+    </w:p>
+    <w:p>
+      <w:pPr>
+        <w:spacing w:after="200" w:line="276" w:lineRule="auto"/>
+        <w:jc w:val="both"/>
+        <w:rPr>
+          <w:rFonts w:ascii="Times New Roman" w:eastAsia="Times New Roman" w:hAnsi="Times New Roman" w:cs="Times New Roman"/>
+          <w:b/>
+          <w:sz w:val="40"/>
+          <w:szCs w:val="40"/>
+        </w:rPr>
+      </w:pPr>
+      <w:r>
+        <w:rPr>
+          <w:rFonts w:ascii="Times New Roman" w:eastAsia="Times New Roman" w:hAnsi="Times New Roman" w:cs="Times New Roman"/>
+          <w:sz w:val="40"/>
+          <w:szCs w:val="40"/>
+        </w:rPr>
+        <w:t xml:space="preserve">6. </w:t>
+      </w:r>
+      <w:r>
+        <w:rPr>
+          <w:rFonts w:ascii="Times New Roman" w:eastAsia="Times New Roman" w:hAnsi="Times New Roman" w:cs="Times New Roman"/>
+          <w:sz w:val="40"/>
+          <w:szCs w:val="40"/>
+        </w:rPr>
+        <w:t>E-R Diagram</w:t>
+      </w:r>
+    </w:p>
+    <w:p>
+      <w:pPr>
+        <w:spacing w:after="200" w:line="276" w:lineRule="auto"/>
+        <w:jc w:val="both"/>
+        <w:rPr>
+          <w:rFonts w:ascii="Times New Roman" w:eastAsia="Times New Roman" w:hAnsi="Times New Roman" w:cs="Times New Roman"/>
+          <w:b/>
+          <w:noProof/>
+          <w:sz w:val="44"/>
+          <w:szCs w:val="44"/>
+        </w:rPr>
+      </w:pPr>
+    </w:p>
+    <w:p>
+      <w:pPr>
+        <w:spacing w:after="200" w:line="276" w:lineRule="auto"/>
+        <w:jc w:val="both"/>
+        <w:rPr>
+          <w:rFonts w:ascii="Times New Roman" w:eastAsia="Times New Roman" w:hAnsi="Times New Roman" w:cs="Times New Roman"/>
+          <w:b/>
+          <w:sz w:val="44"/>
+          <w:szCs w:val="44"/>
+        </w:rPr>
+      </w:pPr>
+      <w:r>
+        <w:rPr>
+          <w:rFonts w:ascii="Times New Roman" w:eastAsia="Times New Roman" w:hAnsi="Times New Roman" w:cs="Times New Roman"/>
+          <w:b/>
+          <w:noProof/>
+          <w:sz w:val="44"/>
+          <w:szCs w:val="44"/>
+        </w:rPr>
+        <w:drawing>
+          <wp:inline distT="0" distB="0" distL="0" distR="0">
+            <wp:extent cx="11887200" cy="7620000"/>
+            <wp:effectExtent l="0" t="0" r="0" b="0"/>
+            <wp:docPr id="6" name="Picture 6"/>
+            <wp:cNvGraphicFramePr>
+              <a:graphicFrameLocks xmlns:a="http://schemas.openxmlformats.org/drawingml/2006/main" noChangeAspect="1"/>
+            </wp:cNvGraphicFramePr>
+            <a:graphic xmlns:a="http://schemas.openxmlformats.org/drawingml/2006/main">
+              <a:graphicData uri="http://schemas.openxmlformats.org/drawingml/2006/picture">
+                <pic:pic xmlns:pic="http://schemas.openxmlformats.org/drawingml/2006/picture">
+                  <pic:nvPicPr>
+                    <pic:cNvPr id="6" name="E-R diagram.png"/>
+                    <pic:cNvPicPr/>
+                  </pic:nvPicPr>
+                  <pic:blipFill>
+                    <a:blip r:embed="rId12">
+                      <a:extLst>
+                        <a:ext uri="{28A0092B-C50C-407E-A947-70E740481C1C}">
+                          <a14:useLocalDpi xmlns:a14="http://schemas.microsoft.com/office/drawing/2010/main" val="0"/>
+                        </a:ext>
+                      </a:extLst>
+                    </a:blip>
+                    <a:stretch>
+                      <a:fillRect/>
+                    </a:stretch>
+                  </pic:blipFill>
+                  <pic:spPr>
+                    <a:xfrm>
+                      <a:off x="0" y="0"/>
+                      <a:ext cx="11887200" cy="7620000"/>
+                    </a:xfrm>
+                    <a:prstGeom prst="rect">
+                      <a:avLst/>
+                    </a:prstGeom>
+                  </pic:spPr>
+                </pic:pic>
+              </a:graphicData>
+            </a:graphic>
+          </wp:inline>
+        </w:drawing>
+      </w:r>
+    </w:p>
+    <w:p>
+      <w:pPr>
+        <w:spacing w:after="200" w:line="276" w:lineRule="auto"/>
+        <w:jc w:val="both"/>
+        <w:rPr>
+          <w:rFonts w:ascii="Times New Roman" w:eastAsia="Times New Roman" w:hAnsi="Times New Roman" w:cs="Times New Roman"/>
+          <w:sz w:val="40"/>
+          <w:szCs w:val="40"/>
+        </w:rPr>
+      </w:pPr>
+      <w:r>
+        <w:rPr>
+          <w:rFonts w:ascii="Times New Roman" w:eastAsia="Times New Roman" w:hAnsi="Times New Roman" w:cs="Times New Roman"/>
+          <w:sz w:val="40"/>
+          <w:szCs w:val="40"/>
+        </w:rPr>
+        <w:t xml:space="preserve">7. </w:t>
+      </w:r>
+      <w:r>
+        <w:rPr>
+          <w:rFonts w:ascii="Times New Roman" w:eastAsia="Times New Roman" w:hAnsi="Times New Roman" w:cs="Times New Roman"/>
+          <w:sz w:val="40"/>
+          <w:szCs w:val="40"/>
+        </w:rPr>
+        <w:t>Activity Diagram</w:t>
+      </w:r>
+    </w:p>
+    <w:p>
+      <w:pPr>
+        <w:spacing w:after="200" w:line="276" w:lineRule="auto"/>
+        <w:jc w:val="both"/>
+        <w:rPr>
+          <w:rFonts w:ascii="Times New Roman" w:eastAsia="Times New Roman" w:hAnsi="Times New Roman" w:cs="Times New Roman"/>
+          <w:b/>
+          <w:sz w:val="44"/>
+          <w:szCs w:val="44"/>
+        </w:rPr>
+      </w:pPr>
+      <w:r>
+        <w:rPr>
+          <w:rFonts w:ascii="Times New Roman" w:eastAsia="Times New Roman" w:hAnsi="Times New Roman" w:cs="Times New Roman"/>
+          <w:b/>
+          <w:noProof/>
+          <w:sz w:val="44"/>
+          <w:szCs w:val="44"/>
+        </w:rPr>
+        <w:drawing>
+          <wp:inline distT="0" distB="0" distL="0" distR="0">
+            <wp:extent cx="6858000" cy="8991600"/>
+            <wp:effectExtent l="0" t="0" r="0" b="0"/>
+            <wp:docPr id="8" name="Picture 8"/>
+            <wp:cNvGraphicFramePr>
+              <a:graphicFrameLocks xmlns:a="http://schemas.openxmlformats.org/drawingml/2006/main" noChangeAspect="1"/>
+            </wp:cNvGraphicFramePr>
+            <a:graphic xmlns:a="http://schemas.openxmlformats.org/drawingml/2006/main">
+              <a:graphicData uri="http://schemas.openxmlformats.org/drawingml/2006/picture">
+                <pic:pic xmlns:pic="http://schemas.openxmlformats.org/drawingml/2006/picture">
+                  <pic:nvPicPr>
+                    <pic:cNvPr id="8" name="State Diagram.png"/>
+                    <pic:cNvPicPr/>
+                  </pic:nvPicPr>
+                  <pic:blipFill>
+                    <a:blip r:embed="rId13">
+                      <a:extLst>
+                        <a:ext uri="{28A0092B-C50C-407E-A947-70E740481C1C}">
+                          <a14:useLocalDpi xmlns:a14="http://schemas.microsoft.com/office/drawing/2010/main" val="0"/>
+                        </a:ext>
+                      </a:extLst>
+                    </a:blip>
+                    <a:stretch>
+                      <a:fillRect/>
+                    </a:stretch>
+                  </pic:blipFill>
+                  <pic:spPr>
+                    <a:xfrm>
+                      <a:off x="0" y="0"/>
+                      <a:ext cx="6858000" cy="8991600"/>
+                    </a:xfrm>
+                    <a:prstGeom prst="rect">
+                      <a:avLst/>
+                    </a:prstGeom>
+                  </pic:spPr>
+                </pic:pic>
+              </a:graphicData>
+            </a:graphic>
+          </wp:inline>
+        </w:drawing>
+      </w:r>
+    </w:p>
+    <w:p>
+      <w:pPr>
+        <w:spacing w:after="200" w:line="276" w:lineRule="auto"/>
         <w:ind w:left="720"/>
         <w:jc w:val="both"/>
         <w:rPr>
@@ -1099,6 +1898,108 @@
           <w:szCs w:val="24"/>
         </w:rPr>
       </w:pPr>
+    </w:p>
+    <w:p>
+      <w:pPr>
+        <w:spacing w:after="200" w:line="276" w:lineRule="auto"/>
+        <w:ind w:left="720"/>
+        <w:jc w:val="both"/>
+        <w:rPr>
+          <w:rFonts w:ascii="Times New Roman" w:eastAsia="Times New Roman" w:hAnsi="Times New Roman" w:cs="Times New Roman"/>
+          <w:sz w:val="40"/>
+          <w:szCs w:val="40"/>
+        </w:rPr>
+      </w:pPr>
+      <w:r>
+        <w:rPr>
+          <w:rFonts w:ascii="Times New Roman" w:eastAsia="Times New Roman" w:hAnsi="Times New Roman" w:cs="Times New Roman"/>
+          <w:sz w:val="40"/>
+          <w:szCs w:val="40"/>
+        </w:rPr>
+        <w:t xml:space="preserve">8. </w:t>
+      </w:r>
+      <w:r>
+        <w:rPr>
+          <w:rFonts w:ascii="Times New Roman" w:eastAsia="Times New Roman" w:hAnsi="Times New Roman" w:cs="Times New Roman"/>
+          <w:sz w:val="40"/>
+          <w:szCs w:val="40"/>
+        </w:rPr>
+        <w:t>State Diagram</w:t>
+      </w:r>
+    </w:p>
+    <w:p>
+      <w:pPr>
+        <w:spacing w:after="200" w:line="276" w:lineRule="auto"/>
+        <w:ind w:left="720"/>
+        <w:jc w:val="both"/>
+        <w:rPr>
+          <w:rFonts w:ascii="Times New Roman" w:eastAsia="Times New Roman" w:hAnsi="Times New Roman" w:cs="Times New Roman"/>
+          <w:sz w:val="24"/>
+          <w:szCs w:val="24"/>
+        </w:rPr>
+      </w:pPr>
+    </w:p>
+    <w:p>
+      <w:pPr>
+        <w:spacing w:after="200" w:line="276" w:lineRule="auto"/>
+        <w:ind w:left="720"/>
+        <w:jc w:val="both"/>
+        <w:rPr>
+          <w:rFonts w:ascii="Times New Roman" w:eastAsia="Times New Roman" w:hAnsi="Times New Roman" w:cs="Times New Roman"/>
+          <w:sz w:val="24"/>
+          <w:szCs w:val="24"/>
+        </w:rPr>
+      </w:pPr>
+      <w:r>
+        <w:rPr>
+          <w:rFonts w:ascii="Times New Roman" w:eastAsia="Times New Roman" w:hAnsi="Times New Roman" w:cs="Times New Roman"/>
+          <w:b/>
+          <w:noProof/>
+          <w:sz w:val="44"/>
+          <w:szCs w:val="44"/>
+        </w:rPr>
+        <w:drawing>
+          <wp:inline distT="0" distB="0" distL="0" distR="0" wp14:anchorId="0E9B6B38" wp14:editId="7B6CFF6F">
+            <wp:extent cx="10362423" cy="5925787"/>
+            <wp:effectExtent l="0" t="0" r="0" b="0"/>
+            <wp:docPr id="1" name="Picture 1"/>
+            <wp:cNvGraphicFramePr>
+              <a:graphicFrameLocks xmlns:a="http://schemas.openxmlformats.org/drawingml/2006/main" noChangeAspect="1"/>
+            </wp:cNvGraphicFramePr>
+            <a:graphic xmlns:a="http://schemas.openxmlformats.org/drawingml/2006/main">
+              <a:graphicData uri="http://schemas.openxmlformats.org/drawingml/2006/picture">
+                <pic:pic xmlns:pic="http://schemas.openxmlformats.org/drawingml/2006/picture">
+                  <pic:nvPicPr>
+                    <pic:cNvPr id="1" name="Activity Diagram.png"/>
+                    <pic:cNvPicPr/>
+                  </pic:nvPicPr>
+                  <pic:blipFill>
+                    <a:blip r:embed="rId14">
+                      <a:extLst>
+                        <a:ext uri="{28A0092B-C50C-407E-A947-70E740481C1C}">
+                          <a14:useLocalDpi xmlns:a14="http://schemas.microsoft.com/office/drawing/2010/main" val="0"/>
+                        </a:ext>
+                      </a:extLst>
+                    </a:blip>
+                    <a:stretch>
+                      <a:fillRect/>
+                    </a:stretch>
+                  </pic:blipFill>
+                  <pic:spPr>
+                    <a:xfrm>
+                      <a:off x="0" y="0"/>
+                      <a:ext cx="10373525" cy="5932136"/>
+                    </a:xfrm>
+                    <a:prstGeom prst="rect">
+                      <a:avLst/>
+                    </a:prstGeom>
+                  </pic:spPr>
+                </pic:pic>
+              </a:graphicData>
+            </a:graphic>
+          </wp:inline>
+        </w:drawing>
+      </w:r>
     </w:p>
     <w:sectPr>
       <w:pgSz w:w="12240" w:h="15840"/>
@@ -2010,15 +2911,6 @@
   </w:num>
   <w:num w:numId="8">
     <w:abstractNumId w:val="4"/>
-    <w:lvlOverride w:ilvl="0"/>
-    <w:lvlOverride w:ilvl="1"/>
-    <w:lvlOverride w:ilvl="2"/>
-    <w:lvlOverride w:ilvl="3"/>
-    <w:lvlOverride w:ilvl="4"/>
-    <w:lvlOverride w:ilvl="5"/>
-    <w:lvlOverride w:ilvl="6"/>
-    <w:lvlOverride w:ilvl="7"/>
-    <w:lvlOverride w:ilvl="8"/>
   </w:num>
 </w:numbering>
 </file>

</xml_diff>